<commit_message>
Adicionando anotações sobre links importantes
</commit_message>
<xml_diff>
--- a/Reunião/Anotações feita com o Tiago.docx
+++ b/Reunião/Anotações feita com o Tiago.docx
@@ -64,19 +64,242 @@
       <w:r>
         <w:t xml:space="preserve"> - TPR</w:t>
       </w:r>
+    </w:p>
+    <w:p>
+      <w:r>
+        <w:t>TNR</w:t>
+      </w:r>
+    </w:p>
+    <w:p>
+      <w:r>
+        <w:t>TPR</w:t>
+      </w:r>
+    </w:p>
+    <w:p/>
+    <w:p>
+      <w:pPr>
+        <w:shd w:val="clear" w:color="auto" w:fill="FFFFFF"/>
+        <w:spacing w:after="0" w:line="240" w:lineRule="auto"/>
+        <w:rPr>
+          <w:rFonts w:ascii="Arial" w:eastAsia="Times New Roman" w:hAnsi="Arial" w:cs="Arial"/>
+          <w:color w:val="222222"/>
+          <w:sz w:val="24"/>
+          <w:szCs w:val="24"/>
+          <w:lang w:eastAsia="pt-BR"/>
+        </w:rPr>
+      </w:pPr>
+      <w:r>
+        <w:rPr>
+          <w:rFonts w:ascii="Arial" w:eastAsia="Times New Roman" w:hAnsi="Arial" w:cs="Arial"/>
+          <w:color w:val="222222"/>
+          <w:sz w:val="24"/>
+          <w:szCs w:val="24"/>
+          <w:lang w:eastAsia="pt-BR"/>
+        </w:rPr>
+        <w:t>Tópicos para Balanceamento:</w:t>
+      </w:r>
+    </w:p>
+    <w:p>
+      <w:pPr>
+        <w:shd w:val="clear" w:color="auto" w:fill="FFFFFF"/>
+        <w:spacing w:after="0" w:line="240" w:lineRule="auto"/>
+        <w:rPr>
+          <w:rFonts w:ascii="Arial" w:eastAsia="Times New Roman" w:hAnsi="Arial" w:cs="Arial"/>
+          <w:color w:val="222222"/>
+          <w:sz w:val="24"/>
+          <w:szCs w:val="24"/>
+          <w:lang w:eastAsia="pt-BR"/>
+        </w:rPr>
+      </w:pPr>
+    </w:p>
+    <w:p>
+      <w:pPr>
+        <w:spacing w:after="0" w:line="240" w:lineRule="auto"/>
+        <w:rPr>
+          <w:rFonts w:ascii="Times New Roman" w:eastAsia="Times New Roman" w:hAnsi="Times New Roman" w:cs="Times New Roman"/>
+          <w:sz w:val="24"/>
+          <w:szCs w:val="24"/>
+          <w:lang w:eastAsia="pt-BR"/>
+        </w:rPr>
+      </w:pPr>
+      <w:hyperlink r:id="rId4" w:tgtFrame="_blank" w:history="1">
+        <w:r>
+          <w:rPr>
+            <w:rFonts w:ascii="Arial" w:eastAsia="Times New Roman" w:hAnsi="Arial" w:cs="Arial"/>
+            <w:color w:val="1155CC"/>
+            <w:sz w:val="24"/>
+            <w:szCs w:val="24"/>
+            <w:u w:val="single"/>
+            <w:shd w:val="clear" w:color="auto" w:fill="FFFFFF"/>
+            <w:lang w:eastAsia="pt-BR"/>
+          </w:rPr>
+          <w:t>http://scikit-learn.org/stable/auto_examples/model_selection/plot_roc.html</w:t>
+        </w:r>
+      </w:hyperlink>
+    </w:p>
+    <w:p>
+      <w:pPr>
+        <w:shd w:val="clear" w:color="auto" w:fill="FFFFFF"/>
+        <w:spacing w:after="0" w:line="240" w:lineRule="auto"/>
+        <w:rPr>
+          <w:rFonts w:ascii="Arial" w:eastAsia="Times New Roman" w:hAnsi="Arial" w:cs="Arial"/>
+          <w:color w:val="222222"/>
+          <w:sz w:val="24"/>
+          <w:szCs w:val="24"/>
+          <w:lang w:eastAsia="pt-BR"/>
+        </w:rPr>
+      </w:pPr>
+      <w:hyperlink r:id="rId5" w:tgtFrame="_blank" w:history="1">
+        <w:r>
+          <w:rPr>
+            <w:rFonts w:ascii="Arial" w:eastAsia="Times New Roman" w:hAnsi="Arial" w:cs="Arial"/>
+            <w:color w:val="1155CC"/>
+            <w:sz w:val="24"/>
+            <w:szCs w:val="24"/>
+            <w:u w:val="single"/>
+            <w:lang w:eastAsia="pt-BR"/>
+          </w:rPr>
+          <w:t>http://sci2s.ugr.es/keel/pdf/algorithm/congreso/2008-He-ieee.pdf</w:t>
+        </w:r>
+      </w:hyperlink>
+    </w:p>
+    <w:p>
+      <w:pPr>
+        <w:shd w:val="clear" w:color="auto" w:fill="FFFFFF"/>
+        <w:spacing w:after="0" w:line="240" w:lineRule="auto"/>
+        <w:rPr>
+          <w:rFonts w:ascii="Arial" w:eastAsia="Times New Roman" w:hAnsi="Arial" w:cs="Arial"/>
+          <w:color w:val="222222"/>
+          <w:sz w:val="24"/>
+          <w:szCs w:val="24"/>
+          <w:lang w:eastAsia="pt-BR"/>
+        </w:rPr>
+      </w:pPr>
+      <w:hyperlink r:id="rId6" w:tgtFrame="_blank" w:history="1">
+        <w:r>
+          <w:rPr>
+            <w:rFonts w:ascii="Arial" w:eastAsia="Times New Roman" w:hAnsi="Arial" w:cs="Arial"/>
+            <w:color w:val="1155CC"/>
+            <w:sz w:val="24"/>
+            <w:szCs w:val="24"/>
+            <w:u w:val="single"/>
+            <w:lang w:eastAsia="pt-BR"/>
+          </w:rPr>
+          <w:t>http://sidc.oma.be/educational/classification.php</w:t>
+        </w:r>
+      </w:hyperlink>
+    </w:p>
+    <w:p>
+      <w:pPr>
+        <w:shd w:val="clear" w:color="auto" w:fill="FFFFFF"/>
+        <w:spacing w:after="0" w:line="240" w:lineRule="auto"/>
+        <w:rPr>
+          <w:rFonts w:ascii="Arial" w:eastAsia="Times New Roman" w:hAnsi="Arial" w:cs="Arial"/>
+          <w:color w:val="222222"/>
+          <w:sz w:val="24"/>
+          <w:szCs w:val="24"/>
+          <w:lang w:eastAsia="pt-BR"/>
+        </w:rPr>
+      </w:pPr>
+      <w:hyperlink r:id="rId7" w:anchor="sphx-glr-auto-examples-over-sampling-plot-adasyn-py" w:tgtFrame="_blank" w:history="1">
+        <w:r>
+          <w:rPr>
+            <w:rFonts w:ascii="Arial" w:eastAsia="Times New Roman" w:hAnsi="Arial" w:cs="Arial"/>
+            <w:color w:val="1155CC"/>
+            <w:sz w:val="24"/>
+            <w:szCs w:val="24"/>
+            <w:u w:val="single"/>
+            <w:lang w:eastAsia="pt-BR"/>
+          </w:rPr>
+          <w:t>http://contrib.scikit-learn.org/imbalanced-learn/stable/auto_examples/over-sampling/plot_adasyn.html#sphx-glr-auto-examples-over-sampling-plot-adasyn-py</w:t>
+        </w:r>
+      </w:hyperlink>
+    </w:p>
+    <w:p>
+      <w:pPr>
+        <w:shd w:val="clear" w:color="auto" w:fill="FFFFFF"/>
+        <w:spacing w:after="0" w:line="240" w:lineRule="auto"/>
+        <w:rPr>
+          <w:rFonts w:ascii="Arial" w:eastAsia="Times New Roman" w:hAnsi="Arial" w:cs="Arial"/>
+          <w:color w:val="222222"/>
+          <w:sz w:val="24"/>
+          <w:szCs w:val="24"/>
+          <w:lang w:eastAsia="pt-BR"/>
+        </w:rPr>
+      </w:pPr>
+      <w:hyperlink r:id="rId8" w:tgtFrame="_blank" w:history="1">
+        <w:r>
+          <w:rPr>
+            <w:rFonts w:ascii="Arial" w:eastAsia="Times New Roman" w:hAnsi="Arial" w:cs="Arial"/>
+            <w:color w:val="1155CC"/>
+            <w:sz w:val="24"/>
+            <w:szCs w:val="24"/>
+            <w:u w:val="single"/>
+            <w:lang w:eastAsia="pt-BR"/>
+          </w:rPr>
+          <w:t>http://scikit-learn.org/stable/modules/grid_search.html</w:t>
+        </w:r>
+      </w:hyperlink>
+    </w:p>
+    <w:p>
+      <w:pPr>
+        <w:shd w:val="clear" w:color="auto" w:fill="FFFFFF"/>
+        <w:spacing w:after="0" w:line="240" w:lineRule="auto"/>
+        <w:rPr>
+          <w:rFonts w:ascii="Arial" w:eastAsia="Times New Roman" w:hAnsi="Arial" w:cs="Arial"/>
+          <w:color w:val="222222"/>
+          <w:sz w:val="24"/>
+          <w:szCs w:val="24"/>
+          <w:lang w:eastAsia="pt-BR"/>
+        </w:rPr>
+      </w:pPr>
+      <w:hyperlink r:id="rId9" w:tgtFrame="_blank" w:history="1">
+        <w:r>
+          <w:rPr>
+            <w:rFonts w:ascii="Arial" w:eastAsia="Times New Roman" w:hAnsi="Arial" w:cs="Arial"/>
+            <w:color w:val="1155CC"/>
+            <w:sz w:val="24"/>
+            <w:szCs w:val="24"/>
+            <w:u w:val="single"/>
+            <w:lang w:eastAsia="pt-BR"/>
+          </w:rPr>
+          <w:t>http://scott.fortmann-roe.com/docs/BiasVariance.html</w:t>
+        </w:r>
+      </w:hyperlink>
+    </w:p>
+    <w:p>
+      <w:pPr>
+        <w:shd w:val="clear" w:color="auto" w:fill="FFFFFF"/>
+        <w:spacing w:after="0" w:line="240" w:lineRule="auto"/>
+        <w:rPr>
+          <w:rFonts w:ascii="Arial" w:eastAsia="Times New Roman" w:hAnsi="Arial" w:cs="Arial"/>
+          <w:color w:val="222222"/>
+          <w:sz w:val="24"/>
+          <w:szCs w:val="24"/>
+          <w:lang w:eastAsia="pt-BR"/>
+        </w:rPr>
+      </w:pPr>
+      <w:hyperlink r:id="rId10" w:tgtFrame="_blank" w:history="1">
+        <w:r>
+          <w:rPr>
+            <w:rFonts w:ascii="Arial" w:eastAsia="Times New Roman" w:hAnsi="Arial" w:cs="Arial"/>
+            <w:color w:val="1155CC"/>
+            <w:sz w:val="24"/>
+            <w:szCs w:val="24"/>
+            <w:u w:val="single"/>
+            <w:lang w:eastAsia="pt-BR"/>
+          </w:rPr>
+          <w:t>http://scott.fortmann-roe.com/docs/MeasuringError.html</w:t>
+        </w:r>
+      </w:hyperlink>
+    </w:p>
+    <w:p>
       <w:bookmarkStart w:id="0" w:name="_GoBack"/>
       <w:bookmarkEnd w:id="0"/>
     </w:p>
-    <w:p>
-      <w:r>
-        <w:t>TNR</w:t>
-      </w:r>
-    </w:p>
-    <w:p>
-      <w:r>
-        <w:t>TPR</w:t>
-      </w:r>
-    </w:p>
+    <w:p/>
+    <w:p/>
+    <w:p/>
     <w:p/>
     <w:sectPr>
       <w:pgSz w:w="11906" w:h="16838"/>
@@ -509,6 +732,18 @@
     <w:semiHidden/>
     <w:unhideWhenUsed/>
   </w:style>
+  <w:style w:type="character" w:styleId="Hyperlink">
+    <w:name w:val="Hyperlink"/>
+    <w:basedOn w:val="Fontepargpadro"/>
+    <w:uiPriority w:val="99"/>
+    <w:semiHidden/>
+    <w:unhideWhenUsed/>
+    <w:rsid w:val="00430E95"/>
+    <w:rPr>
+      <w:color w:val="0000FF"/>
+      <w:u w:val="single"/>
+    </w:rPr>
+  </w:style>
 </w:styles>
 </file>
 

</xml_diff>